<commit_message>
Found the correct bound and added code explanation
</commit_message>
<xml_diff>
--- a/Assignment 1 writeup.docx
+++ b/Assignment 1 writeup.docx
@@ -1,28 +1,26 @@
 
 <file path=word/document.xml><?xml version="1.0" encoding="utf-8"?>
-<w:document xmlns:wpc="http://schemas.microsoft.com/office/word/2010/wordprocessingCanvas" xmlns:cx="http://schemas.microsoft.com/office/drawing/2014/chartex" xmlns:cx1="http://schemas.microsoft.com/office/drawing/2015/9/8/chartex" xmlns:cx2="http://schemas.microsoft.com/office/drawing/2015/10/21/chartex" xmlns:cx3="http://schemas.microsoft.com/office/drawing/2016/5/9/chartex" xmlns:cx4="http://schemas.microsoft.com/office/drawing/2016/5/10/chartex" xmlns:cx5="http://schemas.microsoft.com/office/drawing/2016/5/11/chartex" xmlns:cx6="http://schemas.microsoft.com/office/drawing/2016/5/12/chartex" xmlns:cx7="http://schemas.microsoft.com/office/drawing/2016/5/13/chartex" xmlns:cx8="http://schemas.microsoft.com/office/drawing/2016/5/14/chartex" xmlns:mc="http://schemas.openxmlformats.org/markup-compatibility/2006" xmlns:aink="http://schemas.microsoft.com/office/drawing/2016/ink" xmlns:am3d="http://schemas.microsoft.com/office/drawing/2017/model3d" xmlns:o="urn:schemas-microsoft-com:office:office" xmlns:r="http://schemas.openxmlformats.org/officeDocument/2006/relationships" xmlns:m="http://schemas.openxmlformats.org/officeDocument/2006/math" xmlns:v="urn:schemas-microsoft-com:vml" xmlns:wp14="http://schemas.microsoft.com/office/word/2010/wordprocessingDrawing" xmlns:wp="http://schemas.openxmlformats.org/drawingml/2006/wordprocessingDrawing" xmlns:w10="urn:schemas-microsoft-com:office:word" xmlns:w="http://schemas.openxmlformats.org/wordprocessingml/2006/main" xmlns:w14="http://schemas.microsoft.com/office/word/2010/wordml" xmlns:w15="http://schemas.microsoft.com/office/word/2012/wordml" xmlns:w16cex="http://schemas.microsoft.com/office/word/2018/wordml/cex" xmlns:w16cid="http://schemas.microsoft.com/office/word/2016/wordml/cid" xmlns:w16="http://schemas.microsoft.com/office/word/2018/wordml" xmlns:w16se="http://schemas.microsoft.com/office/word/2015/wordml/symex" xmlns:wpg="http://schemas.microsoft.com/office/word/2010/wordprocessingGroup" xmlns:wpi="http://schemas.microsoft.com/office/word/2010/wordprocessingInk" xmlns:wne="http://schemas.microsoft.com/office/word/2006/wordml" xmlns:wps="http://schemas.microsoft.com/office/word/2010/wordprocessingShape" mc:Ignorable="w14 w15 w16se w16cid w16 w16cex wp14">
+<w:document xmlns:o="urn:schemas-microsoft-com:office:office" xmlns:r="http://schemas.openxmlformats.org/officeDocument/2006/relationships" xmlns:v="urn:schemas-microsoft-com:vml" xmlns:w="http://schemas.openxmlformats.org/wordprocessingml/2006/main" xmlns:w10="urn:schemas-microsoft-com:office:word" xmlns:wp="http://schemas.openxmlformats.org/drawingml/2006/wordprocessingDrawing" xmlns:wps="http://schemas.microsoft.com/office/word/2010/wordprocessingShape" xmlns:wpg="http://schemas.microsoft.com/office/word/2010/wordprocessingGroup" xmlns:mc="http://schemas.openxmlformats.org/markup-compatibility/2006" xmlns:wp14="http://schemas.microsoft.com/office/word/2010/wordprocessingDrawing" xmlns:w14="http://schemas.microsoft.com/office/word/2010/wordml" mc:Ignorable="w14 wp14">
   <w:body>
     <w:p>
       <w:pPr>
         <w:pStyle w:val="Title"/>
         <w:jc w:val="center"/>
-      </w:pPr>
-      <w:r>
-        <w:t>Assignment 1 write</w:t>
-      </w:r>
-      <w:r>
-        <w:t>-</w:t>
-      </w:r>
-      <w:r>
-        <w:t>up</w:t>
+        <w:rPr/>
+      </w:pPr>
+      <w:r>
+        <w:rPr/>
+        <w:t>Assignment 1 write-up</w:t>
       </w:r>
     </w:p>
     <w:p>
       <w:pPr>
         <w:pStyle w:val="Subtitle"/>
         <w:jc w:val="center"/>
-      </w:pPr>
-      <w:r>
+        <w:rPr/>
+      </w:pPr>
+      <w:r>
+        <w:rPr/>
         <w:t>2019CS50440 Mallika Prabhakar</w:t>
       </w:r>
     </w:p>
@@ -30,34 +28,26 @@
       <w:pPr>
         <w:pStyle w:val="Subtitle"/>
         <w:jc w:val="center"/>
-      </w:pPr>
-      <w:r>
-        <w:t xml:space="preserve">2019CS10399 </w:t>
-      </w:r>
-      <w:proofErr w:type="spellStart"/>
-      <w:r>
-        <w:t>Sayam</w:t>
-      </w:r>
-      <w:proofErr w:type="spellEnd"/>
-      <w:r>
-        <w:t xml:space="preserve"> </w:t>
-      </w:r>
-      <w:proofErr w:type="spellStart"/>
-      <w:r>
-        <w:t>Sethi</w:t>
-      </w:r>
-      <w:proofErr w:type="spellEnd"/>
+        <w:rPr/>
+      </w:pPr>
+      <w:r>
+        <w:rPr/>
+        <w:t>2019CS10399 Sayam Sethi</w:t>
+      </w:r>
     </w:p>
     <w:p>
       <w:pPr>
         <w:pStyle w:val="Heading1"/>
-      </w:pPr>
-      <w:r>
+        <w:rPr/>
+      </w:pPr>
+      <w:r>
+        <w:rPr/>
         <w:t>Problem interpretation</w:t>
       </w:r>
     </w:p>
     <w:p>
       <w:pPr>
+        <w:pStyle w:val="Normal"/>
         <w:rPr>
           <w:rStyle w:val="Strong"/>
         </w:rPr>
@@ -70,77 +60,13 @@
       </w:r>
     </w:p>
     <w:p>
-      <w:r>
+      <w:pPr>
+        <w:pStyle w:val="Normal"/>
+        <w:rPr/>
+      </w:pPr>
+      <w:r>
+        <w:rPr/>
         <w:t>Following are the assumptions which have been considered or made while attempting this assignment:</w:t>
-      </w:r>
-    </w:p>
-    <w:p>
-      <w:pPr>
-        <w:pStyle w:val="ListParagraph"/>
-        <w:numPr>
-          <w:ilvl w:val="0"/>
-          <w:numId w:val="1"/>
-        </w:numPr>
-      </w:pPr>
-      <w:r>
-        <w:t xml:space="preserve">The coordinates are </w:t>
-      </w:r>
-      <w:r>
-        <w:t>given as an input in sorted order with respect to the x coordinate.</w:t>
-      </w:r>
-    </w:p>
-    <w:p>
-      <w:pPr>
-        <w:pStyle w:val="ListParagraph"/>
-        <w:numPr>
-          <w:ilvl w:val="0"/>
-          <w:numId w:val="1"/>
-        </w:numPr>
-      </w:pPr>
-      <w:r>
-        <w:t>First line of the input is n. the next 2*n lines are x and y coordinate of a point alternately.</w:t>
-      </w:r>
-    </w:p>
-    <w:p>
-      <w:pPr>
-        <w:pStyle w:val="ListParagraph"/>
-        <w:numPr>
-          <w:ilvl w:val="0"/>
-          <w:numId w:val="1"/>
-        </w:numPr>
-      </w:pPr>
-      <w:r>
-        <w:t>Area is treated as a vector, i.e., area above the x-axis is taken to be positive whereas the area below the x axis is considered negative.</w:t>
-      </w:r>
-    </w:p>
-    <w:p>
-      <w:pPr>
-        <w:pStyle w:val="ListParagraph"/>
-        <w:numPr>
-          <w:ilvl w:val="0"/>
-          <w:numId w:val="1"/>
-        </w:numPr>
-      </w:pPr>
-      <w:r>
-        <w:t>There is a lower and upper bound on the value of x and y coordinates to avoid overflow of numbers.</w:t>
-      </w:r>
-    </w:p>
-    <w:p>
-      <w:pPr>
-        <w:rPr>
-          <w:rStyle w:val="Strong"/>
-        </w:rPr>
-      </w:pPr>
-      <w:r>
-        <w:rPr>
-          <w:rStyle w:val="Strong"/>
-        </w:rPr>
-        <w:t>Basic idea</w:t>
-      </w:r>
-    </w:p>
-    <w:p>
-      <w:r>
-        <w:t>To solve the assignment problem, we took the following approach:</w:t>
       </w:r>
     </w:p>
     <w:p>
@@ -150,17 +76,11 @@
           <w:ilvl w:val="0"/>
           <w:numId w:val="2"/>
         </w:numPr>
-      </w:pPr>
-      <w:r>
-        <w:t xml:space="preserve">Take n as input, if n is 1, there is only one point on the </w:t>
-      </w:r>
-      <w:proofErr w:type="gramStart"/>
-      <w:r>
-        <w:t>graph</w:t>
-      </w:r>
-      <w:proofErr w:type="gramEnd"/>
-      <w:r>
-        <w:t xml:space="preserve"> so area covered is zero.</w:t>
+        <w:rPr/>
+      </w:pPr>
+      <w:r>
+        <w:rPr/>
+        <w:t>The coordinates are given as an input in sorted order with respect to the x coordinate.</w:t>
       </w:r>
     </w:p>
     <w:p>
@@ -170,20 +90,11 @@
           <w:ilvl w:val="0"/>
           <w:numId w:val="2"/>
         </w:numPr>
-      </w:pPr>
-      <w:r>
-        <w:t xml:space="preserve">When n&gt;1, </w:t>
-      </w:r>
-      <w:r>
-        <w:t>every pair of points form either a trapezium or a triangle or 2 triangles considering the two points and their foot of perpendiculars on x-axis. On close observation, we found out that the formula (x2-x</w:t>
-      </w:r>
-      <w:proofErr w:type="gramStart"/>
-      <w:r>
-        <w:t>1)*</w:t>
-      </w:r>
-      <w:proofErr w:type="gramEnd"/>
-      <w:r>
-        <w:t>(y1+y2)/2 works in all the cases where the two consecutive points are (x1,y1) and (x2,y2) despite their signs.</w:t>
+        <w:rPr/>
+      </w:pPr>
+      <w:r>
+        <w:rPr/>
+        <w:t>First line of the input is n. the next 2*n lines are x and y coordinate of a point alternately.</w:t>
       </w:r>
     </w:p>
     <w:p>
@@ -193,9 +104,11 @@
           <w:ilvl w:val="0"/>
           <w:numId w:val="2"/>
         </w:numPr>
-      </w:pPr>
-      <w:r>
-        <w:t>We keep on adding the area of new consecutive points to the previously calculated area.</w:t>
+        <w:rPr/>
+      </w:pPr>
+      <w:r>
+        <w:rPr/>
+        <w:t>Area is treated as a vector, i.e., area above the x-axis is taken to be positive whereas the area below the x axis is considered negative.</w:t>
       </w:r>
     </w:p>
     <w:p>
@@ -205,249 +118,1239 @@
           <w:ilvl w:val="0"/>
           <w:numId w:val="2"/>
         </w:numPr>
-      </w:pPr>
-      <w:r>
+        <w:rPr/>
+      </w:pPr>
+      <w:r>
+        <w:rPr/>
+        <w:t>There is a lower and upper bound on the value of x and y coordinates to avoid overflow of numbers.</w:t>
+      </w:r>
+    </w:p>
+    <w:p>
+      <w:pPr>
+        <w:pStyle w:val="Normal"/>
+        <w:rPr>
+          <w:rStyle w:val="Strong"/>
+        </w:rPr>
+      </w:pPr>
+      <w:r>
+        <w:rPr>
+          <w:rStyle w:val="Strong"/>
+        </w:rPr>
+        <w:t>Basic idea</w:t>
+      </w:r>
+    </w:p>
+    <w:p>
+      <w:pPr>
+        <w:pStyle w:val="Normal"/>
+        <w:rPr/>
+      </w:pPr>
+      <w:r>
+        <w:rPr/>
+        <w:t>To solve the assignment problem, we took the following approach:</w:t>
+      </w:r>
+    </w:p>
+    <w:p>
+      <w:pPr>
+        <w:pStyle w:val="ListParagraph"/>
+        <w:numPr>
+          <w:ilvl w:val="0"/>
+          <w:numId w:val="3"/>
+        </w:numPr>
+        <w:rPr/>
+      </w:pPr>
+      <w:r>
+        <w:rPr/>
+        <w:t>Take n as input, if n is 1, there is only one point on the graph so area covered is zero.</w:t>
+      </w:r>
+    </w:p>
+    <w:p>
+      <w:pPr>
+        <w:pStyle w:val="ListParagraph"/>
+        <w:numPr>
+          <w:ilvl w:val="0"/>
+          <w:numId w:val="3"/>
+        </w:numPr>
+        <w:rPr/>
+      </w:pPr>
+      <w:r>
+        <w:rPr/>
+        <w:t>When n&gt;1, every pair of points form either a trapezium or a triangle or 2 triangles considering the two points and their foot of perpendiculars on x-axis. On close observation, we found out that the formula (x2-x1)*(y1+y2)/2 works in all the cases where the two consecutive points are (x1,y1) and (x2,y2) despite their signs.</w:t>
+      </w:r>
+    </w:p>
+    <w:p>
+      <w:pPr>
+        <w:pStyle w:val="ListParagraph"/>
+        <w:numPr>
+          <w:ilvl w:val="0"/>
+          <w:numId w:val="3"/>
+        </w:numPr>
+        <w:rPr/>
+      </w:pPr>
+      <w:r>
+        <w:rPr/>
+        <w:t>We keep on adding the area of new consecutive points to the previously calculated area.</w:t>
+      </w:r>
+    </w:p>
+    <w:p>
+      <w:pPr>
+        <w:pStyle w:val="ListParagraph"/>
+        <w:numPr>
+          <w:ilvl w:val="0"/>
+          <w:numId w:val="3"/>
+        </w:numPr>
+        <w:rPr/>
+      </w:pPr>
+      <w:r>
+        <w:rPr/>
         <w:t>The area finally obtained is the net area under graph.</w:t>
       </w:r>
     </w:p>
     <w:p>
       <w:pPr>
         <w:pStyle w:val="Heading1"/>
-      </w:pPr>
-      <w:r>
-        <w:t>Code</w:t>
-      </w:r>
-      <w:r>
-        <w:t xml:space="preserve"> Explanation</w:t>
+        <w:rPr/>
+      </w:pPr>
+      <w:r>
+        <w:rPr/>
+        <w:t>Code Explanation</w:t>
+      </w:r>
+    </w:p>
+    <w:p>
+      <w:pPr>
+        <w:pStyle w:val="Normal"/>
+        <w:rPr>
+          <w:b/>
+          <w:b/>
+          <w:bCs/>
+        </w:rPr>
+      </w:pPr>
+      <w:r>
+        <w:rPr>
+          <w:b/>
+          <w:bCs/>
+        </w:rPr>
+        <w:t>Main</w:t>
+      </w:r>
+    </w:p>
+    <w:p>
+      <w:pPr>
+        <w:pStyle w:val="Normal"/>
+        <w:numPr>
+          <w:ilvl w:val="0"/>
+          <w:numId w:val="4"/>
+        </w:numPr>
+        <w:rPr/>
+      </w:pPr>
+      <w:r>
+        <w:rPr>
+          <w:b w:val="false"/>
+          <w:bCs w:val="false"/>
+        </w:rPr>
+        <w:t xml:space="preserve">The limits of x, y permitted are loaded into </w:t>
+      </w:r>
+      <w:r>
+        <w:rPr>
+          <w:b/>
+          <w:bCs/>
+        </w:rPr>
+        <w:t>s</w:t>
+      </w:r>
+      <w:r>
+        <w:rPr>
+          <w:b w:val="false"/>
+          <w:bCs w:val="false"/>
+        </w:rPr>
+        <w:t>tore registers 7 and 6</w:t>
+      </w:r>
+    </w:p>
+    <w:p>
+      <w:pPr>
+        <w:pStyle w:val="Normal"/>
+        <w:numPr>
+          <w:ilvl w:val="0"/>
+          <w:numId w:val="4"/>
+        </w:numPr>
+        <w:rPr>
+          <w:b w:val="false"/>
+          <w:b w:val="false"/>
+          <w:bCs w:val="false"/>
+        </w:rPr>
+      </w:pPr>
+      <w:r>
+        <w:rPr>
+          <w:b/>
+          <w:bCs/>
+        </w:rPr>
+        <w:t>n</w:t>
+      </w:r>
+      <w:r>
+        <w:rPr>
+          <w:b w:val="false"/>
+          <w:bCs w:val="false"/>
+        </w:rPr>
+        <w:t xml:space="preserve"> is taken as input and stored in </w:t>
+      </w:r>
+      <w:r>
+        <w:rPr>
+          <w:b/>
+          <w:bCs/>
+        </w:rPr>
+        <w:t>t</w:t>
+      </w:r>
+      <w:r>
+        <w:rPr>
+          <w:b w:val="false"/>
+          <w:bCs w:val="false"/>
+        </w:rPr>
+        <w:t xml:space="preserve">emp register 0 (faulty inputs with n &lt; 1 are also handled). The interation counter is initialised to 1 and stored in </w:t>
+      </w:r>
+      <w:r>
+        <w:rPr>
+          <w:b/>
+          <w:bCs/>
+        </w:rPr>
+        <w:t>t</w:t>
+      </w:r>
+      <w:r>
+        <w:rPr>
+          <w:b w:val="false"/>
+          <w:bCs w:val="false"/>
+        </w:rPr>
+        <w:t>emp register 1</w:t>
+      </w:r>
+    </w:p>
+    <w:p>
+      <w:pPr>
+        <w:pStyle w:val="Normal"/>
+        <w:numPr>
+          <w:ilvl w:val="0"/>
+          <w:numId w:val="4"/>
+        </w:numPr>
+        <w:rPr/>
+      </w:pPr>
+      <w:r>
+        <w:rPr>
+          <w:b w:val="false"/>
+          <w:bCs w:val="false"/>
+        </w:rPr>
+        <w:t xml:space="preserve">The first pair of points are taken input, each coordinate in a line and saved in </w:t>
+      </w:r>
+      <w:r>
+        <w:rPr>
+          <w:b/>
+          <w:bCs/>
+        </w:rPr>
+        <w:t>t</w:t>
+      </w:r>
+      <w:r>
+        <w:rPr>
+          <w:b w:val="false"/>
+          <w:bCs w:val="false"/>
+        </w:rPr>
+        <w:t>emp register 2 and 3 (if n was 1, the corresponding function is called)</w:t>
+      </w:r>
+    </w:p>
+    <w:p>
+      <w:pPr>
+        <w:pStyle w:val="Normal"/>
+        <w:numPr>
+          <w:ilvl w:val="0"/>
+          <w:numId w:val="4"/>
+        </w:numPr>
+        <w:rPr>
+          <w:b w:val="false"/>
+          <w:b w:val="false"/>
+          <w:bCs w:val="false"/>
+        </w:rPr>
+      </w:pPr>
+      <w:r>
+        <w:rPr>
+          <w:b w:val="false"/>
+          <w:bCs w:val="false"/>
+        </w:rPr>
+        <w:t>The area is loaded and also the values 2 and 0.5 to facilitate division/multiplication when performing calculations.</w:t>
+      </w:r>
+    </w:p>
+    <w:p>
+      <w:pPr>
+        <w:pStyle w:val="Normal"/>
+        <w:numPr>
+          <w:ilvl w:val="0"/>
+          <w:numId w:val="4"/>
+        </w:numPr>
+        <w:rPr>
+          <w:b/>
+          <w:b/>
+          <w:bCs/>
+        </w:rPr>
+      </w:pPr>
+      <w:r>
+        <w:rPr>
+          <w:b/>
+          <w:bCs/>
+        </w:rPr>
+        <w:t>Loop</w:t>
+      </w:r>
+    </w:p>
+    <w:p>
+      <w:pPr>
+        <w:pStyle w:val="Normal"/>
+        <w:numPr>
+          <w:ilvl w:val="1"/>
+          <w:numId w:val="4"/>
+        </w:numPr>
+        <w:rPr/>
+      </w:pPr>
+      <w:r>
+        <w:rPr>
+          <w:b/>
+          <w:bCs/>
+        </w:rPr>
+        <w:t>Bounds are checked</w:t>
+      </w:r>
+      <w:r>
+        <w:rPr>
+          <w:b w:val="false"/>
+          <w:bCs w:val="false"/>
+        </w:rPr>
+        <w:t xml:space="preserve"> for the last pair of points entered and the function terminates the program if the values of x, y are out of bounds.</w:t>
+      </w:r>
+    </w:p>
+    <w:p>
+      <w:pPr>
+        <w:pStyle w:val="Normal"/>
+        <w:numPr>
+          <w:ilvl w:val="1"/>
+          <w:numId w:val="4"/>
+        </w:numPr>
+        <w:rPr/>
+      </w:pPr>
+      <w:r>
+        <w:rPr>
+          <w:b w:val="false"/>
+          <w:bCs w:val="false"/>
+        </w:rPr>
+        <w:t>The loop counter is incremented</w:t>
+      </w:r>
+    </w:p>
+    <w:p>
+      <w:pPr>
+        <w:pStyle w:val="Normal"/>
+        <w:numPr>
+          <w:ilvl w:val="1"/>
+          <w:numId w:val="4"/>
+        </w:numPr>
+        <w:rPr>
+          <w:b w:val="false"/>
+          <w:b w:val="false"/>
+          <w:bCs w:val="false"/>
+        </w:rPr>
+      </w:pPr>
+      <w:r>
+        <w:rPr>
+          <w:b w:val="false"/>
+          <w:bCs w:val="false"/>
+        </w:rPr>
+        <w:t xml:space="preserve">The next pair of points is taken as input and double of the area between the previous pair and the new pair is computed in the </w:t>
+      </w:r>
+      <w:r>
+        <w:rPr>
+          <w:b/>
+          <w:bCs/>
+        </w:rPr>
+        <w:t>area</w:t>
+      </w:r>
+      <w:r>
+        <w:rPr>
+          <w:b w:val="false"/>
+          <w:bCs w:val="false"/>
+        </w:rPr>
+        <w:t xml:space="preserve"> function.</w:t>
+      </w:r>
+    </w:p>
+    <w:p>
+      <w:pPr>
+        <w:pStyle w:val="Normal"/>
+        <w:numPr>
+          <w:ilvl w:val="1"/>
+          <w:numId w:val="4"/>
+        </w:numPr>
+        <w:rPr/>
+      </w:pPr>
+      <w:r>
+        <w:rPr>
+          <w:b w:val="false"/>
+          <w:bCs w:val="false"/>
+        </w:rPr>
+        <w:t>The counter is checked for termination of loop, and the print function is called</w:t>
+      </w:r>
+    </w:p>
+    <w:p>
+      <w:pPr>
+        <w:pStyle w:val="Normal"/>
+        <w:numPr>
+          <w:ilvl w:val="0"/>
+          <w:numId w:val="4"/>
+        </w:numPr>
+        <w:rPr>
+          <w:b/>
+          <w:b/>
+          <w:bCs/>
+        </w:rPr>
+      </w:pPr>
+      <w:r>
+        <w:rPr>
+          <w:b/>
+          <w:bCs/>
+        </w:rPr>
+        <w:t>Print function</w:t>
+      </w:r>
+    </w:p>
+    <w:p>
+      <w:pPr>
+        <w:pStyle w:val="Normal"/>
+        <w:numPr>
+          <w:ilvl w:val="1"/>
+          <w:numId w:val="4"/>
+        </w:numPr>
+        <w:rPr/>
+      </w:pPr>
+      <w:r>
+        <w:rPr>
+          <w:b w:val="false"/>
+          <w:bCs w:val="false"/>
+        </w:rPr>
+        <w:t xml:space="preserve">The sum stored in </w:t>
+      </w:r>
+      <w:r>
+        <w:rPr>
+          <w:b/>
+          <w:bCs/>
+        </w:rPr>
+        <w:t>s</w:t>
+      </w:r>
+      <w:r>
+        <w:rPr>
+          <w:b w:val="false"/>
+          <w:bCs w:val="false"/>
+        </w:rPr>
+        <w:t xml:space="preserve">tore register is divided by 2. The quotient and remainder are stored in </w:t>
+      </w:r>
+      <w:r>
+        <w:rPr>
+          <w:b/>
+          <w:bCs/>
+        </w:rPr>
+        <w:t>s</w:t>
+      </w:r>
+      <w:r>
+        <w:rPr>
+          <w:b w:val="false"/>
+          <w:bCs w:val="false"/>
+        </w:rPr>
+        <w:t>tore registers 2 and 1 if required after program execution.</w:t>
+      </w:r>
+    </w:p>
+    <w:p>
+      <w:pPr>
+        <w:pStyle w:val="Normal"/>
+        <w:numPr>
+          <w:ilvl w:val="1"/>
+          <w:numId w:val="4"/>
+        </w:numPr>
+        <w:rPr/>
+      </w:pPr>
+      <w:r>
+        <w:rPr>
+          <w:b w:val="false"/>
+          <w:bCs w:val="false"/>
+        </w:rPr>
+        <w:t>These are transferred to the float registers to compute the float result and to be displayed to the user.</w:t>
+      </w:r>
+    </w:p>
+    <w:p>
+      <w:pPr>
+        <w:pStyle w:val="Normal"/>
+        <w:numPr>
+          <w:ilvl w:val="1"/>
+          <w:numId w:val="4"/>
+        </w:numPr>
+        <w:rPr/>
+      </w:pPr>
+      <w:r>
+        <w:rPr>
+          <w:b w:val="false"/>
+          <w:bCs w:val="false"/>
+        </w:rPr>
+        <w:t>After printing, the exit function is called.</w:t>
+      </w:r>
+    </w:p>
+    <w:p>
+      <w:pPr>
+        <w:pStyle w:val="Heading1"/>
+        <w:rPr/>
+      </w:pPr>
+      <w:r>
+        <w:rPr/>
+        <w:t>Deciding the Bounds of x, y</w:t>
+      </w:r>
+    </w:p>
+    <w:p>
+      <w:pPr>
+        <w:pStyle w:val="Normal"/>
+        <w:rPr/>
+      </w:pPr>
+      <w:r>
+        <w:rPr/>
+        <w:t xml:space="preserve">The result cannot exceed </w:t>
+      </w:r>
+      <w:r>
+        <w:rPr>
+          <w:b/>
+          <w:bCs/>
+        </w:rPr>
+        <w:t>32 signed bits</w:t>
+      </w:r>
+      <w:r>
+        <w:rPr/>
+        <w:t>. Hence, to compute the bounds on x, y: x2-x1 is made equal to y1+y2. Thus, each individually cannot exceed 1</w:t>
+      </w:r>
+      <w:r>
+        <w:rPr>
+          <w:b/>
+          <w:bCs/>
+        </w:rPr>
+        <w:t>6 signed bits</w:t>
+      </w:r>
+      <w:r>
+        <w:rPr/>
+        <w:t xml:space="preserve">. Now, since we are adding/subtracting the values, each individually cannot exceed </w:t>
+      </w:r>
+      <w:r>
+        <w:rPr>
+          <w:b/>
+          <w:bCs/>
+        </w:rPr>
+        <w:t>15 signed bits</w:t>
+      </w:r>
+      <w:r>
+        <w:rPr/>
+        <w:t>.</w:t>
+      </w:r>
+    </w:p>
+    <w:p>
+      <w:pPr>
+        <w:pStyle w:val="Normal"/>
+        <w:spacing w:before="0" w:after="160"/>
+        <w:rPr/>
+      </w:pPr>
+      <w:r>
+        <w:rPr/>
+        <w:t xml:space="preserve">Hence, the bounds on x, y are obtained as </w:t>
+      </w:r>
+      <w:r>
+        <w:rPr>
+          <w:b/>
+          <w:bCs/>
+        </w:rPr>
+        <w:t>[-2</w:t>
+      </w:r>
+      <w:r>
+        <w:rPr>
+          <w:b/>
+          <w:bCs/>
+          <w:vertAlign w:val="superscript"/>
+        </w:rPr>
+        <w:t>14</w:t>
+      </w:r>
+      <w:r>
+        <w:rPr>
+          <w:b/>
+          <w:bCs/>
+        </w:rPr>
+        <w:t>, 2</w:t>
+      </w:r>
+      <w:r>
+        <w:rPr>
+          <w:b/>
+          <w:bCs/>
+          <w:vertAlign w:val="superscript"/>
+        </w:rPr>
+        <w:t>14</w:t>
+      </w:r>
+      <w:r>
+        <w:rPr>
+          <w:b/>
+          <w:bCs/>
+        </w:rPr>
+        <w:t>-1]</w:t>
+      </w:r>
+    </w:p>
+    <w:p>
+      <w:pPr>
+        <w:pStyle w:val="Heading1"/>
+        <w:rPr/>
+      </w:pPr>
+      <w:r>
+        <w:rPr/>
+        <w:t>Precision Error in Floating Points</w:t>
+      </w:r>
+    </w:p>
+    <w:p>
+      <w:pPr>
+        <w:pStyle w:val="Normal"/>
+        <w:spacing w:before="0" w:after="160"/>
+        <w:rPr/>
+      </w:pPr>
+      <w:r>
+        <w:rPr/>
+        <w:t xml:space="preserve">There is a precision issue in floating points, hence some results might have an error. Only </w:t>
+      </w:r>
+      <w:r>
+        <w:rPr>
+          <w:rFonts w:eastAsia="Calibri" w:cs="" w:cstheme="minorBidi" w:eastAsiaTheme="minorHAnsi"/>
+          <w:b/>
+          <w:bCs/>
+          <w:color w:val="auto"/>
+          <w:kern w:val="0"/>
+          <w:sz w:val="22"/>
+          <w:szCs w:val="22"/>
+          <w:lang w:val="en-IN" w:eastAsia="en-US" w:bidi="ar-SA"/>
+        </w:rPr>
+        <w:t>23 most significant bits</w:t>
+      </w:r>
+      <w:r>
+        <w:rPr>
+          <w:rFonts w:eastAsia="Calibri" w:cs="" w:cstheme="minorBidi" w:eastAsiaTheme="minorHAnsi"/>
+          <w:color w:val="auto"/>
+          <w:kern w:val="0"/>
+          <w:sz w:val="22"/>
+          <w:szCs w:val="22"/>
+          <w:lang w:val="en-IN" w:eastAsia="en-US" w:bidi="ar-SA"/>
+        </w:rPr>
+        <w:t xml:space="preserve"> are stored, thus the result printed is precise until that value. However, to account for the maximum limit upto which precise calculations can be performed, the integer division results are stored in </w:t>
+      </w:r>
+      <w:r>
+        <w:rPr>
+          <w:rFonts w:eastAsia="Calibri" w:cs="" w:cstheme="minorBidi" w:eastAsiaTheme="minorHAnsi"/>
+          <w:b/>
+          <w:bCs/>
+          <w:color w:val="auto"/>
+          <w:kern w:val="0"/>
+          <w:sz w:val="22"/>
+          <w:szCs w:val="22"/>
+          <w:lang w:val="en-IN" w:eastAsia="en-US" w:bidi="ar-SA"/>
+        </w:rPr>
+        <w:t>s2</w:t>
+      </w:r>
+      <w:r>
+        <w:rPr>
+          <w:rFonts w:eastAsia="Calibri" w:cs="" w:cstheme="minorBidi" w:eastAsiaTheme="minorHAnsi"/>
+          <w:b w:val="false"/>
+          <w:bCs w:val="false"/>
+          <w:color w:val="auto"/>
+          <w:kern w:val="0"/>
+          <w:sz w:val="22"/>
+          <w:szCs w:val="22"/>
+          <w:lang w:val="en-IN" w:eastAsia="en-US" w:bidi="ar-SA"/>
+        </w:rPr>
+        <w:t xml:space="preserve"> and </w:t>
+      </w:r>
+      <w:r>
+        <w:rPr>
+          <w:rFonts w:eastAsia="Calibri" w:cs="" w:cstheme="minorBidi" w:eastAsiaTheme="minorHAnsi"/>
+          <w:b/>
+          <w:bCs/>
+          <w:color w:val="auto"/>
+          <w:kern w:val="0"/>
+          <w:sz w:val="22"/>
+          <w:szCs w:val="22"/>
+          <w:lang w:val="en-IN" w:eastAsia="en-US" w:bidi="ar-SA"/>
+        </w:rPr>
+        <w:t>s1</w:t>
+      </w:r>
+      <w:r>
+        <w:rPr>
+          <w:rFonts w:eastAsia="Calibri" w:cs="" w:cstheme="minorBidi" w:eastAsiaTheme="minorHAnsi"/>
+          <w:b w:val="false"/>
+          <w:bCs w:val="false"/>
+          <w:color w:val="auto"/>
+          <w:kern w:val="0"/>
+          <w:sz w:val="22"/>
+          <w:szCs w:val="22"/>
+          <w:lang w:val="en-IN" w:eastAsia="en-US" w:bidi="ar-SA"/>
+        </w:rPr>
+        <w:t xml:space="preserve">. This enables us to retrienve the exact result by computing </w:t>
+      </w:r>
+      <w:r>
+        <w:rPr>
+          <w:rFonts w:eastAsia="Calibri" w:cs="" w:cstheme="minorBidi" w:eastAsiaTheme="minorHAnsi"/>
+          <w:b/>
+          <w:bCs/>
+          <w:color w:val="auto"/>
+          <w:kern w:val="0"/>
+          <w:sz w:val="22"/>
+          <w:szCs w:val="22"/>
+          <w:lang w:val="en-IN" w:eastAsia="en-US" w:bidi="ar-SA"/>
+        </w:rPr>
+        <w:t>s2+(s1*0.5)</w:t>
+      </w:r>
+      <w:r>
+        <w:rPr>
+          <w:rFonts w:eastAsia="Calibri" w:cs="" w:cstheme="minorBidi" w:eastAsiaTheme="minorHAnsi"/>
+          <w:b w:val="false"/>
+          <w:bCs w:val="false"/>
+          <w:color w:val="auto"/>
+          <w:kern w:val="0"/>
+          <w:sz w:val="22"/>
+          <w:szCs w:val="22"/>
+          <w:lang w:val="en-IN" w:eastAsia="en-US" w:bidi="ar-SA"/>
+        </w:rPr>
+        <w:t>.</w:t>
       </w:r>
     </w:p>
     <w:sectPr>
+      <w:type w:val="nextPage"/>
       <w:pgSz w:w="11906" w:h="16838"/>
-      <w:pgMar w:top="1440" w:right="1440" w:bottom="1440" w:left="1440" w:header="708" w:footer="708" w:gutter="0"/>
-      <w:cols w:space="708"/>
-      <w:docGrid w:linePitch="360"/>
+      <w:pgMar w:left="1440" w:right="1440" w:header="0" w:top="1440" w:footer="0" w:bottom="1440" w:gutter="0"/>
+      <w:pgNumType w:fmt="decimal"/>
+      <w:formProt w:val="false"/>
+      <w:textDirection w:val="lrTb"/>
+      <w:docGrid w:type="default" w:linePitch="360" w:charSpace="4096"/>
     </w:sectPr>
   </w:body>
 </w:document>
 </file>
 
 <file path=word/numbering.xml><?xml version="1.0" encoding="utf-8"?>
-<w:numbering xmlns:wpc="http://schemas.microsoft.com/office/word/2010/wordprocessingCanvas" xmlns:cx="http://schemas.microsoft.com/office/drawing/2014/chartex" xmlns:cx1="http://schemas.microsoft.com/office/drawing/2015/9/8/chartex" xmlns:cx2="http://schemas.microsoft.com/office/drawing/2015/10/21/chartex" xmlns:cx3="http://schemas.microsoft.com/office/drawing/2016/5/9/chartex" xmlns:cx4="http://schemas.microsoft.com/office/drawing/2016/5/10/chartex" xmlns:cx5="http://schemas.microsoft.com/office/drawing/2016/5/11/chartex" xmlns:cx6="http://schemas.microsoft.com/office/drawing/2016/5/12/chartex" xmlns:cx7="http://schemas.microsoft.com/office/drawing/2016/5/13/chartex" xmlns:cx8="http://schemas.microsoft.com/office/drawing/2016/5/14/chartex" xmlns:mc="http://schemas.openxmlformats.org/markup-compatibility/2006" xmlns:aink="http://schemas.microsoft.com/office/drawing/2016/ink" xmlns:am3d="http://schemas.microsoft.com/office/drawing/2017/model3d" xmlns:o="urn:schemas-microsoft-com:office:office" xmlns:r="http://schemas.openxmlformats.org/officeDocument/2006/relationships" xmlns:m="http://schemas.openxmlformats.org/officeDocument/2006/math" xmlns:v="urn:schemas-microsoft-com:vml" xmlns:wp14="http://schemas.microsoft.com/office/word/2010/wordprocessingDrawing" xmlns:wp="http://schemas.openxmlformats.org/drawingml/2006/wordprocessingDrawing" xmlns:w10="urn:schemas-microsoft-com:office:word" xmlns:w="http://schemas.openxmlformats.org/wordprocessingml/2006/main" xmlns:w14="http://schemas.microsoft.com/office/word/2010/wordml" xmlns:w15="http://schemas.microsoft.com/office/word/2012/wordml" xmlns:w16cex="http://schemas.microsoft.com/office/word/2018/wordml/cex" xmlns:w16cid="http://schemas.microsoft.com/office/word/2016/wordml/cid" xmlns:w16="http://schemas.microsoft.com/office/word/2018/wordml" xmlns:w16se="http://schemas.microsoft.com/office/word/2015/wordml/symex" xmlns:wpg="http://schemas.microsoft.com/office/word/2010/wordprocessingGroup" xmlns:wpi="http://schemas.microsoft.com/office/word/2010/wordprocessingInk" xmlns:wne="http://schemas.microsoft.com/office/word/2006/wordml" xmlns:wps="http://schemas.microsoft.com/office/word/2010/wordprocessingShape" mc:Ignorable="w14 w15 w16se w16cid w16 w16cex wp14">
-  <w:abstractNum w:abstractNumId="0" w15:restartNumberingAfterBreak="0">
-    <w:nsid w:val="6C9902C2"/>
-    <w:multiLevelType w:val="hybridMultilevel"/>
-    <w:tmpl w:val="3496AA8C"/>
-    <w:lvl w:ilvl="0" w:tplc="4009000F">
+<w:numbering xmlns:w="http://schemas.openxmlformats.org/wordprocessingml/2006/main" xmlns:o="urn:schemas-microsoft-com:office:office" xmlns:r="http://schemas.openxmlformats.org/officeDocument/2006/relationships" xmlns:v="urn:schemas-microsoft-com:vml">
+  <w:abstractNum w:abstractNumId="1">
+    <w:lvl w:ilvl="0">
+      <w:start w:val="1"/>
+      <w:numFmt w:val="none"/>
+      <w:suff w:val="nothing"/>
+      <w:lvlText w:val=""/>
+      <w:lvlJc w:val="left"/>
+      <w:pPr>
+        <w:tabs>
+          <w:tab w:val="num" w:pos="0"/>
+        </w:tabs>
+        <w:ind w:left="0" w:hanging="0"/>
+      </w:pPr>
+    </w:lvl>
+    <w:lvl w:ilvl="1">
+      <w:start w:val="1"/>
+      <w:numFmt w:val="none"/>
+      <w:suff w:val="nothing"/>
+      <w:lvlText w:val=""/>
+      <w:lvlJc w:val="left"/>
+      <w:pPr>
+        <w:tabs>
+          <w:tab w:val="num" w:pos="0"/>
+        </w:tabs>
+        <w:ind w:left="0" w:hanging="0"/>
+      </w:pPr>
+    </w:lvl>
+    <w:lvl w:ilvl="2">
+      <w:start w:val="1"/>
+      <w:numFmt w:val="none"/>
+      <w:suff w:val="nothing"/>
+      <w:lvlText w:val=""/>
+      <w:lvlJc w:val="left"/>
+      <w:pPr>
+        <w:tabs>
+          <w:tab w:val="num" w:pos="0"/>
+        </w:tabs>
+        <w:ind w:left="0" w:hanging="0"/>
+      </w:pPr>
+    </w:lvl>
+    <w:lvl w:ilvl="3">
+      <w:start w:val="1"/>
+      <w:numFmt w:val="none"/>
+      <w:suff w:val="nothing"/>
+      <w:lvlText w:val=""/>
+      <w:lvlJc w:val="left"/>
+      <w:pPr>
+        <w:tabs>
+          <w:tab w:val="num" w:pos="0"/>
+        </w:tabs>
+        <w:ind w:left="0" w:hanging="0"/>
+      </w:pPr>
+    </w:lvl>
+    <w:lvl w:ilvl="4">
+      <w:start w:val="1"/>
+      <w:numFmt w:val="none"/>
+      <w:suff w:val="nothing"/>
+      <w:lvlText w:val=""/>
+      <w:lvlJc w:val="left"/>
+      <w:pPr>
+        <w:tabs>
+          <w:tab w:val="num" w:pos="0"/>
+        </w:tabs>
+        <w:ind w:left="0" w:hanging="0"/>
+      </w:pPr>
+    </w:lvl>
+    <w:lvl w:ilvl="5">
+      <w:start w:val="1"/>
+      <w:numFmt w:val="none"/>
+      <w:suff w:val="nothing"/>
+      <w:lvlText w:val=""/>
+      <w:lvlJc w:val="left"/>
+      <w:pPr>
+        <w:tabs>
+          <w:tab w:val="num" w:pos="0"/>
+        </w:tabs>
+        <w:ind w:left="0" w:hanging="0"/>
+      </w:pPr>
+    </w:lvl>
+    <w:lvl w:ilvl="6">
+      <w:start w:val="1"/>
+      <w:numFmt w:val="none"/>
+      <w:suff w:val="nothing"/>
+      <w:lvlText w:val=""/>
+      <w:lvlJc w:val="left"/>
+      <w:pPr>
+        <w:tabs>
+          <w:tab w:val="num" w:pos="0"/>
+        </w:tabs>
+        <w:ind w:left="0" w:hanging="0"/>
+      </w:pPr>
+    </w:lvl>
+    <w:lvl w:ilvl="7">
+      <w:start w:val="1"/>
+      <w:numFmt w:val="none"/>
+      <w:suff w:val="nothing"/>
+      <w:lvlText w:val=""/>
+      <w:lvlJc w:val="left"/>
+      <w:pPr>
+        <w:tabs>
+          <w:tab w:val="num" w:pos="0"/>
+        </w:tabs>
+        <w:ind w:left="0" w:hanging="0"/>
+      </w:pPr>
+    </w:lvl>
+    <w:lvl w:ilvl="8">
+      <w:start w:val="1"/>
+      <w:numFmt w:val="none"/>
+      <w:suff w:val="nothing"/>
+      <w:lvlText w:val=""/>
+      <w:lvlJc w:val="left"/>
+      <w:pPr>
+        <w:tabs>
+          <w:tab w:val="num" w:pos="0"/>
+        </w:tabs>
+        <w:ind w:left="0" w:hanging="0"/>
+      </w:pPr>
+    </w:lvl>
+  </w:abstractNum>
+  <w:abstractNum w:abstractNumId="2">
+    <w:lvl w:ilvl="0">
       <w:start w:val="1"/>
       <w:numFmt w:val="decimal"/>
       <w:lvlText w:val="%1."/>
       <w:lvlJc w:val="left"/>
       <w:pPr>
+        <w:tabs>
+          <w:tab w:val="num" w:pos="0"/>
+        </w:tabs>
         <w:ind w:left="720" w:hanging="360"/>
       </w:pPr>
-      <w:rPr>
-        <w:rFonts w:hint="default"/>
-      </w:rPr>
-    </w:lvl>
-    <w:lvl w:ilvl="1" w:tplc="40090019" w:tentative="1">
+    </w:lvl>
+    <w:lvl w:ilvl="1">
       <w:start w:val="1"/>
       <w:numFmt w:val="lowerLetter"/>
       <w:lvlText w:val="%2."/>
       <w:lvlJc w:val="left"/>
       <w:pPr>
+        <w:tabs>
+          <w:tab w:val="num" w:pos="0"/>
+        </w:tabs>
         <w:ind w:left="1440" w:hanging="360"/>
       </w:pPr>
     </w:lvl>
-    <w:lvl w:ilvl="2" w:tplc="4009001B" w:tentative="1">
+    <w:lvl w:ilvl="2">
       <w:start w:val="1"/>
       <w:numFmt w:val="lowerRoman"/>
       <w:lvlText w:val="%3."/>
       <w:lvlJc w:val="right"/>
       <w:pPr>
+        <w:tabs>
+          <w:tab w:val="num" w:pos="0"/>
+        </w:tabs>
         <w:ind w:left="2160" w:hanging="180"/>
       </w:pPr>
     </w:lvl>
-    <w:lvl w:ilvl="3" w:tplc="4009000F" w:tentative="1">
+    <w:lvl w:ilvl="3">
       <w:start w:val="1"/>
       <w:numFmt w:val="decimal"/>
       <w:lvlText w:val="%4."/>
       <w:lvlJc w:val="left"/>
       <w:pPr>
+        <w:tabs>
+          <w:tab w:val="num" w:pos="0"/>
+        </w:tabs>
         <w:ind w:left="2880" w:hanging="360"/>
       </w:pPr>
     </w:lvl>
-    <w:lvl w:ilvl="4" w:tplc="40090019" w:tentative="1">
+    <w:lvl w:ilvl="4">
       <w:start w:val="1"/>
       <w:numFmt w:val="lowerLetter"/>
       <w:lvlText w:val="%5."/>
       <w:lvlJc w:val="left"/>
       <w:pPr>
+        <w:tabs>
+          <w:tab w:val="num" w:pos="0"/>
+        </w:tabs>
         <w:ind w:left="3600" w:hanging="360"/>
       </w:pPr>
     </w:lvl>
-    <w:lvl w:ilvl="5" w:tplc="4009001B" w:tentative="1">
+    <w:lvl w:ilvl="5">
       <w:start w:val="1"/>
       <w:numFmt w:val="lowerRoman"/>
       <w:lvlText w:val="%6."/>
       <w:lvlJc w:val="right"/>
       <w:pPr>
+        <w:tabs>
+          <w:tab w:val="num" w:pos="0"/>
+        </w:tabs>
         <w:ind w:left="4320" w:hanging="180"/>
       </w:pPr>
     </w:lvl>
-    <w:lvl w:ilvl="6" w:tplc="4009000F" w:tentative="1">
+    <w:lvl w:ilvl="6">
       <w:start w:val="1"/>
       <w:numFmt w:val="decimal"/>
       <w:lvlText w:val="%7."/>
       <w:lvlJc w:val="left"/>
       <w:pPr>
+        <w:tabs>
+          <w:tab w:val="num" w:pos="0"/>
+        </w:tabs>
         <w:ind w:left="5040" w:hanging="360"/>
       </w:pPr>
     </w:lvl>
-    <w:lvl w:ilvl="7" w:tplc="40090019" w:tentative="1">
+    <w:lvl w:ilvl="7">
       <w:start w:val="1"/>
       <w:numFmt w:val="lowerLetter"/>
       <w:lvlText w:val="%8."/>
       <w:lvlJc w:val="left"/>
       <w:pPr>
+        <w:tabs>
+          <w:tab w:val="num" w:pos="0"/>
+        </w:tabs>
         <w:ind w:left="5760" w:hanging="360"/>
       </w:pPr>
     </w:lvl>
-    <w:lvl w:ilvl="8" w:tplc="4009001B" w:tentative="1">
+    <w:lvl w:ilvl="8">
       <w:start w:val="1"/>
       <w:numFmt w:val="lowerRoman"/>
       <w:lvlText w:val="%9."/>
       <w:lvlJc w:val="right"/>
       <w:pPr>
+        <w:tabs>
+          <w:tab w:val="num" w:pos="0"/>
+        </w:tabs>
         <w:ind w:left="6480" w:hanging="180"/>
       </w:pPr>
     </w:lvl>
   </w:abstractNum>
-  <w:abstractNum w:abstractNumId="1" w15:restartNumberingAfterBreak="0">
-    <w:nsid w:val="7CF93183"/>
-    <w:multiLevelType w:val="hybridMultilevel"/>
-    <w:tmpl w:val="EC2E5FEC"/>
-    <w:lvl w:ilvl="0" w:tplc="4009000F">
+  <w:abstractNum w:abstractNumId="3">
+    <w:lvl w:ilvl="0">
       <w:start w:val="1"/>
       <w:numFmt w:val="decimal"/>
       <w:lvlText w:val="%1."/>
       <w:lvlJc w:val="left"/>
       <w:pPr>
+        <w:tabs>
+          <w:tab w:val="num" w:pos="0"/>
+        </w:tabs>
         <w:ind w:left="720" w:hanging="360"/>
       </w:pPr>
-      <w:rPr>
-        <w:rFonts w:hint="default"/>
-      </w:rPr>
-    </w:lvl>
-    <w:lvl w:ilvl="1" w:tplc="40090019" w:tentative="1">
+    </w:lvl>
+    <w:lvl w:ilvl="1">
       <w:start w:val="1"/>
       <w:numFmt w:val="lowerLetter"/>
       <w:lvlText w:val="%2."/>
       <w:lvlJc w:val="left"/>
       <w:pPr>
+        <w:tabs>
+          <w:tab w:val="num" w:pos="0"/>
+        </w:tabs>
         <w:ind w:left="1440" w:hanging="360"/>
       </w:pPr>
     </w:lvl>
-    <w:lvl w:ilvl="2" w:tplc="4009001B" w:tentative="1">
+    <w:lvl w:ilvl="2">
       <w:start w:val="1"/>
       <w:numFmt w:val="lowerRoman"/>
       <w:lvlText w:val="%3."/>
       <w:lvlJc w:val="right"/>
       <w:pPr>
+        <w:tabs>
+          <w:tab w:val="num" w:pos="0"/>
+        </w:tabs>
         <w:ind w:left="2160" w:hanging="180"/>
       </w:pPr>
     </w:lvl>
-    <w:lvl w:ilvl="3" w:tplc="4009000F" w:tentative="1">
+    <w:lvl w:ilvl="3">
       <w:start w:val="1"/>
       <w:numFmt w:val="decimal"/>
       <w:lvlText w:val="%4."/>
       <w:lvlJc w:val="left"/>
       <w:pPr>
+        <w:tabs>
+          <w:tab w:val="num" w:pos="0"/>
+        </w:tabs>
         <w:ind w:left="2880" w:hanging="360"/>
       </w:pPr>
     </w:lvl>
-    <w:lvl w:ilvl="4" w:tplc="40090019" w:tentative="1">
+    <w:lvl w:ilvl="4">
       <w:start w:val="1"/>
       <w:numFmt w:val="lowerLetter"/>
       <w:lvlText w:val="%5."/>
       <w:lvlJc w:val="left"/>
       <w:pPr>
+        <w:tabs>
+          <w:tab w:val="num" w:pos="0"/>
+        </w:tabs>
         <w:ind w:left="3600" w:hanging="360"/>
       </w:pPr>
     </w:lvl>
-    <w:lvl w:ilvl="5" w:tplc="4009001B" w:tentative="1">
+    <w:lvl w:ilvl="5">
       <w:start w:val="1"/>
       <w:numFmt w:val="lowerRoman"/>
       <w:lvlText w:val="%6."/>
       <w:lvlJc w:val="right"/>
       <w:pPr>
+        <w:tabs>
+          <w:tab w:val="num" w:pos="0"/>
+        </w:tabs>
         <w:ind w:left="4320" w:hanging="180"/>
       </w:pPr>
     </w:lvl>
-    <w:lvl w:ilvl="6" w:tplc="4009000F" w:tentative="1">
+    <w:lvl w:ilvl="6">
       <w:start w:val="1"/>
       <w:numFmt w:val="decimal"/>
       <w:lvlText w:val="%7."/>
       <w:lvlJc w:val="left"/>
       <w:pPr>
+        <w:tabs>
+          <w:tab w:val="num" w:pos="0"/>
+        </w:tabs>
         <w:ind w:left="5040" w:hanging="360"/>
       </w:pPr>
     </w:lvl>
-    <w:lvl w:ilvl="7" w:tplc="40090019" w:tentative="1">
+    <w:lvl w:ilvl="7">
       <w:start w:val="1"/>
       <w:numFmt w:val="lowerLetter"/>
       <w:lvlText w:val="%8."/>
       <w:lvlJc w:val="left"/>
       <w:pPr>
+        <w:tabs>
+          <w:tab w:val="num" w:pos="0"/>
+        </w:tabs>
         <w:ind w:left="5760" w:hanging="360"/>
       </w:pPr>
     </w:lvl>
-    <w:lvl w:ilvl="8" w:tplc="4009001B" w:tentative="1">
+    <w:lvl w:ilvl="8">
       <w:start w:val="1"/>
       <w:numFmt w:val="lowerRoman"/>
       <w:lvlText w:val="%9."/>
       <w:lvlJc w:val="right"/>
       <w:pPr>
+        <w:tabs>
+          <w:tab w:val="num" w:pos="0"/>
+        </w:tabs>
         <w:ind w:left="6480" w:hanging="180"/>
       </w:pPr>
+    </w:lvl>
+  </w:abstractNum>
+  <w:abstractNum w:abstractNumId="4">
+    <w:lvl w:ilvl="0">
+      <w:start w:val="1"/>
+      <w:numFmt w:val="decimal"/>
+      <w:lvlText w:val="%1."/>
+      <w:lvlJc w:val="left"/>
+      <w:pPr>
+        <w:tabs>
+          <w:tab w:val="num" w:pos="720"/>
+        </w:tabs>
+        <w:ind w:left="720" w:hanging="360"/>
+      </w:pPr>
+      <w:rPr>
+        <w:b w:val="false"/>
+        <w:bCs w:val="false"/>
+      </w:rPr>
+    </w:lvl>
+    <w:lvl w:ilvl="1">
+      <w:start w:val="1"/>
+      <w:numFmt w:val="lowerLetter"/>
+      <w:lvlText w:val="%2)"/>
+      <w:lvlJc w:val="left"/>
+      <w:pPr>
+        <w:tabs>
+          <w:tab w:val="num" w:pos="1080"/>
+        </w:tabs>
+        <w:ind w:left="1080" w:hanging="360"/>
+      </w:pPr>
+      <w:rPr>
+        <w:b w:val="false"/>
+        <w:bCs w:val="false"/>
+      </w:rPr>
+    </w:lvl>
+    <w:lvl w:ilvl="2">
+      <w:start w:val="1"/>
+      <w:numFmt w:val="decimal"/>
+      <w:lvlText w:val="%3."/>
+      <w:lvlJc w:val="left"/>
+      <w:pPr>
+        <w:tabs>
+          <w:tab w:val="num" w:pos="1440"/>
+        </w:tabs>
+        <w:ind w:left="1440" w:hanging="360"/>
+      </w:pPr>
+      <w:rPr>
+        <w:b w:val="false"/>
+        <w:bCs w:val="false"/>
+      </w:rPr>
+    </w:lvl>
+    <w:lvl w:ilvl="3">
+      <w:start w:val="1"/>
+      <w:numFmt w:val="decimal"/>
+      <w:lvlText w:val="%4."/>
+      <w:lvlJc w:val="left"/>
+      <w:pPr>
+        <w:tabs>
+          <w:tab w:val="num" w:pos="1800"/>
+        </w:tabs>
+        <w:ind w:left="1800" w:hanging="360"/>
+      </w:pPr>
+      <w:rPr>
+        <w:b w:val="false"/>
+        <w:bCs w:val="false"/>
+      </w:rPr>
+    </w:lvl>
+    <w:lvl w:ilvl="4">
+      <w:start w:val="1"/>
+      <w:numFmt w:val="decimal"/>
+      <w:lvlText w:val="%5."/>
+      <w:lvlJc w:val="left"/>
+      <w:pPr>
+        <w:tabs>
+          <w:tab w:val="num" w:pos="2160"/>
+        </w:tabs>
+        <w:ind w:left="2160" w:hanging="360"/>
+      </w:pPr>
+      <w:rPr>
+        <w:b w:val="false"/>
+        <w:bCs w:val="false"/>
+      </w:rPr>
+    </w:lvl>
+    <w:lvl w:ilvl="5">
+      <w:start w:val="1"/>
+      <w:numFmt w:val="decimal"/>
+      <w:lvlText w:val="%6."/>
+      <w:lvlJc w:val="left"/>
+      <w:pPr>
+        <w:tabs>
+          <w:tab w:val="num" w:pos="2520"/>
+        </w:tabs>
+        <w:ind w:left="2520" w:hanging="360"/>
+      </w:pPr>
+      <w:rPr>
+        <w:b w:val="false"/>
+        <w:bCs w:val="false"/>
+      </w:rPr>
+    </w:lvl>
+    <w:lvl w:ilvl="6">
+      <w:start w:val="1"/>
+      <w:numFmt w:val="decimal"/>
+      <w:lvlText w:val="%7."/>
+      <w:lvlJc w:val="left"/>
+      <w:pPr>
+        <w:tabs>
+          <w:tab w:val="num" w:pos="2880"/>
+        </w:tabs>
+        <w:ind w:left="2880" w:hanging="360"/>
+      </w:pPr>
+      <w:rPr>
+        <w:b w:val="false"/>
+        <w:bCs w:val="false"/>
+      </w:rPr>
+    </w:lvl>
+    <w:lvl w:ilvl="7">
+      <w:start w:val="1"/>
+      <w:numFmt w:val="decimal"/>
+      <w:lvlText w:val="%8."/>
+      <w:lvlJc w:val="left"/>
+      <w:pPr>
+        <w:tabs>
+          <w:tab w:val="num" w:pos="3240"/>
+        </w:tabs>
+        <w:ind w:left="3240" w:hanging="360"/>
+      </w:pPr>
+      <w:rPr>
+        <w:b w:val="false"/>
+        <w:bCs w:val="false"/>
+      </w:rPr>
+    </w:lvl>
+    <w:lvl w:ilvl="8">
+      <w:start w:val="1"/>
+      <w:numFmt w:val="decimal"/>
+      <w:lvlText w:val="%9."/>
+      <w:lvlJc w:val="left"/>
+      <w:pPr>
+        <w:tabs>
+          <w:tab w:val="num" w:pos="3600"/>
+        </w:tabs>
+        <w:ind w:left="3600" w:hanging="360"/>
+      </w:pPr>
+      <w:rPr>
+        <w:b w:val="false"/>
+        <w:bCs w:val="false"/>
+      </w:rPr>
     </w:lvl>
   </w:abstractNum>
   <w:num w:numId="1">
-    <w:abstractNumId w:val="0"/>
+    <w:abstractNumId w:val="1"/>
   </w:num>
   <w:num w:numId="2">
-    <w:abstractNumId w:val="1"/>
+    <w:abstractNumId w:val="2"/>
+  </w:num>
+  <w:num w:numId="3">
+    <w:abstractNumId w:val="3"/>
+  </w:num>
+  <w:num w:numId="4">
+    <w:abstractNumId w:val="4"/>
   </w:num>
 </w:numbering>
 </file>
 
 <file path=word/styles.xml><?xml version="1.0" encoding="utf-8"?>
-<w:styles xmlns:mc="http://schemas.openxmlformats.org/markup-compatibility/2006" xmlns:r="http://schemas.openxmlformats.org/officeDocument/2006/relationships" xmlns:w="http://schemas.openxmlformats.org/wordprocessingml/2006/main" xmlns:w14="http://schemas.microsoft.com/office/word/2010/wordml" xmlns:w15="http://schemas.microsoft.com/office/word/2012/wordml" xmlns:w16cex="http://schemas.microsoft.com/office/word/2018/wordml/cex" xmlns:w16cid="http://schemas.microsoft.com/office/word/2016/wordml/cid" xmlns:w16="http://schemas.microsoft.com/office/word/2018/wordml" xmlns:w16se="http://schemas.microsoft.com/office/word/2015/wordml/symex" mc:Ignorable="w14 w15 w16se w16cid w16 w16cex">
+<w:styles xmlns:w="http://schemas.openxmlformats.org/wordprocessingml/2006/main" xmlns:w14="http://schemas.microsoft.com/office/word/2010/wordml" xmlns:mc="http://schemas.openxmlformats.org/markup-compatibility/2006" mc:Ignorable="w14">
   <w:docDefaults>
     <w:rPrDefault>
       <w:rPr>
-        <w:rFonts w:asciiTheme="minorHAnsi" w:eastAsiaTheme="minorHAnsi" w:hAnsiTheme="minorHAnsi" w:cstheme="minorBidi"/>
-        <w:sz w:val="22"/>
+        <w:rFonts w:ascii="Calibri" w:hAnsi="Calibri" w:eastAsia="Calibri" w:cs="" w:asciiTheme="minorHAnsi" w:cstheme="minorBidi" w:eastAsiaTheme="minorHAnsi" w:hAnsiTheme="minorHAnsi"/>
         <w:szCs w:val="22"/>
         <w:lang w:val="en-IN" w:eastAsia="en-US" w:bidi="ar-SA"/>
       </w:rPr>
     </w:rPrDefault>
     <w:pPrDefault>
       <w:pPr>
-        <w:spacing w:after="160" w:line="259" w:lineRule="auto"/>
+        <w:suppressAutoHyphens w:val="true"/>
       </w:pPr>
     </w:pPrDefault>
   </w:docDefaults>
   <w:latentStyles w:defLockedState="0" w:defUIPriority="99" w:defSemiHidden="0" w:defUnhideWhenUsed="0" w:defQFormat="0" w:count="376">
     <w:lsdException w:name="Normal" w:uiPriority="0" w:qFormat="1"/>
     <w:lsdException w:name="heading 1" w:uiPriority="9" w:qFormat="1"/>
-    <w:lsdException w:name="heading 2" w:semiHidden="1" w:uiPriority="9" w:unhideWhenUsed="1" w:qFormat="1"/>
-    <w:lsdException w:name="heading 3" w:semiHidden="1" w:uiPriority="9" w:unhideWhenUsed="1" w:qFormat="1"/>
-    <w:lsdException w:name="heading 4" w:semiHidden="1" w:uiPriority="9" w:unhideWhenUsed="1" w:qFormat="1"/>
-    <w:lsdException w:name="heading 5" w:semiHidden="1" w:uiPriority="9" w:unhideWhenUsed="1" w:qFormat="1"/>
-    <w:lsdException w:name="heading 6" w:semiHidden="1" w:uiPriority="9" w:unhideWhenUsed="1" w:qFormat="1"/>
-    <w:lsdException w:name="heading 7" w:semiHidden="1" w:uiPriority="9" w:unhideWhenUsed="1" w:qFormat="1"/>
-    <w:lsdException w:name="heading 8" w:semiHidden="1" w:uiPriority="9" w:unhideWhenUsed="1" w:qFormat="1"/>
-    <w:lsdException w:name="heading 9" w:semiHidden="1" w:uiPriority="9" w:unhideWhenUsed="1" w:qFormat="1"/>
+    <w:lsdException w:name="heading 2" w:uiPriority="9" w:semiHidden="1" w:unhideWhenUsed="1" w:qFormat="1"/>
+    <w:lsdException w:name="heading 3" w:uiPriority="9" w:semiHidden="1" w:unhideWhenUsed="1" w:qFormat="1"/>
+    <w:lsdException w:name="heading 4" w:uiPriority="9" w:semiHidden="1" w:unhideWhenUsed="1" w:qFormat="1"/>
+    <w:lsdException w:name="heading 5" w:uiPriority="9" w:semiHidden="1" w:unhideWhenUsed="1" w:qFormat="1"/>
+    <w:lsdException w:name="heading 6" w:uiPriority="9" w:semiHidden="1" w:unhideWhenUsed="1" w:qFormat="1"/>
+    <w:lsdException w:name="heading 7" w:uiPriority="9" w:semiHidden="1" w:unhideWhenUsed="1" w:qFormat="1"/>
+    <w:lsdException w:name="heading 8" w:uiPriority="9" w:semiHidden="1" w:unhideWhenUsed="1" w:qFormat="1"/>
+    <w:lsdException w:name="heading 9" w:uiPriority="9" w:semiHidden="1" w:unhideWhenUsed="1" w:qFormat="1"/>
     <w:lsdException w:name="index 1" w:semiHidden="1" w:unhideWhenUsed="1"/>
     <w:lsdException w:name="index 2" w:semiHidden="1" w:unhideWhenUsed="1"/>
     <w:lsdException w:name="index 3" w:semiHidden="1" w:unhideWhenUsed="1"/>
@@ -457,22 +1360,22 @@
     <w:lsdException w:name="index 7" w:semiHidden="1" w:unhideWhenUsed="1"/>
     <w:lsdException w:name="index 8" w:semiHidden="1" w:unhideWhenUsed="1"/>
     <w:lsdException w:name="index 9" w:semiHidden="1" w:unhideWhenUsed="1"/>
-    <w:lsdException w:name="toc 1" w:semiHidden="1" w:uiPriority="39" w:unhideWhenUsed="1"/>
-    <w:lsdException w:name="toc 2" w:semiHidden="1" w:uiPriority="39" w:unhideWhenUsed="1"/>
-    <w:lsdException w:name="toc 3" w:semiHidden="1" w:uiPriority="39" w:unhideWhenUsed="1"/>
-    <w:lsdException w:name="toc 4" w:semiHidden="1" w:uiPriority="39" w:unhideWhenUsed="1"/>
-    <w:lsdException w:name="toc 5" w:semiHidden="1" w:uiPriority="39" w:unhideWhenUsed="1"/>
-    <w:lsdException w:name="toc 6" w:semiHidden="1" w:uiPriority="39" w:unhideWhenUsed="1"/>
-    <w:lsdException w:name="toc 7" w:semiHidden="1" w:uiPriority="39" w:unhideWhenUsed="1"/>
-    <w:lsdException w:name="toc 8" w:semiHidden="1" w:uiPriority="39" w:unhideWhenUsed="1"/>
-    <w:lsdException w:name="toc 9" w:semiHidden="1" w:uiPriority="39" w:unhideWhenUsed="1"/>
+    <w:lsdException w:name="toc 1" w:uiPriority="39" w:semiHidden="1" w:unhideWhenUsed="1"/>
+    <w:lsdException w:name="toc 2" w:uiPriority="39" w:semiHidden="1" w:unhideWhenUsed="1"/>
+    <w:lsdException w:name="toc 3" w:uiPriority="39" w:semiHidden="1" w:unhideWhenUsed="1"/>
+    <w:lsdException w:name="toc 4" w:uiPriority="39" w:semiHidden="1" w:unhideWhenUsed="1"/>
+    <w:lsdException w:name="toc 5" w:uiPriority="39" w:semiHidden="1" w:unhideWhenUsed="1"/>
+    <w:lsdException w:name="toc 6" w:uiPriority="39" w:semiHidden="1" w:unhideWhenUsed="1"/>
+    <w:lsdException w:name="toc 7" w:uiPriority="39" w:semiHidden="1" w:unhideWhenUsed="1"/>
+    <w:lsdException w:name="toc 8" w:uiPriority="39" w:semiHidden="1" w:unhideWhenUsed="1"/>
+    <w:lsdException w:name="toc 9" w:uiPriority="39" w:semiHidden="1" w:unhideWhenUsed="1"/>
     <w:lsdException w:name="Normal Indent" w:semiHidden="1" w:unhideWhenUsed="1"/>
     <w:lsdException w:name="footnote text" w:semiHidden="1" w:unhideWhenUsed="1"/>
     <w:lsdException w:name="annotation text" w:semiHidden="1" w:unhideWhenUsed="1"/>
     <w:lsdException w:name="header" w:semiHidden="1" w:unhideWhenUsed="1"/>
     <w:lsdException w:name="footer" w:semiHidden="1" w:unhideWhenUsed="1"/>
     <w:lsdException w:name="index heading" w:semiHidden="1" w:unhideWhenUsed="1"/>
-    <w:lsdException w:name="caption" w:semiHidden="1" w:uiPriority="35" w:unhideWhenUsed="1" w:qFormat="1"/>
+    <w:lsdException w:name="caption" w:uiPriority="35" w:semiHidden="1" w:unhideWhenUsed="1" w:qFormat="1"/>
     <w:lsdException w:name="table of figures" w:semiHidden="1" w:unhideWhenUsed="1"/>
     <w:lsdException w:name="envelope address" w:semiHidden="1" w:unhideWhenUsed="1"/>
     <w:lsdException w:name="envelope return" w:semiHidden="1" w:unhideWhenUsed="1"/>
@@ -503,7 +1406,7 @@
     <w:lsdException w:name="Title" w:uiPriority="10" w:qFormat="1"/>
     <w:lsdException w:name="Closing" w:semiHidden="1" w:unhideWhenUsed="1"/>
     <w:lsdException w:name="Signature" w:semiHidden="1" w:unhideWhenUsed="1"/>
-    <w:lsdException w:name="Default Paragraph Font" w:semiHidden="1" w:uiPriority="1" w:unhideWhenUsed="1"/>
+    <w:lsdException w:name="Default Paragraph Font" w:uiPriority="1" w:semiHidden="1" w:unhideWhenUsed="1"/>
     <w:lsdException w:name="Body Text" w:semiHidden="1" w:unhideWhenUsed="1"/>
     <w:lsdException w:name="Body Text Indent" w:semiHidden="1" w:unhideWhenUsed="1"/>
     <w:lsdException w:name="List Continue" w:semiHidden="1" w:unhideWhenUsed="1"/>
@@ -703,8 +1606,8 @@
     <w:lsdException w:name="Subtle Reference" w:uiPriority="31" w:qFormat="1"/>
     <w:lsdException w:name="Intense Reference" w:uiPriority="32" w:qFormat="1"/>
     <w:lsdException w:name="Book Title" w:uiPriority="33" w:qFormat="1"/>
-    <w:lsdException w:name="Bibliography" w:semiHidden="1" w:uiPriority="37" w:unhideWhenUsed="1"/>
-    <w:lsdException w:name="TOC Heading" w:semiHidden="1" w:uiPriority="39" w:unhideWhenUsed="1" w:qFormat="1"/>
+    <w:lsdException w:name="Bibliography" w:uiPriority="37" w:semiHidden="1" w:unhideWhenUsed="1"/>
+    <w:lsdException w:name="TOC Heading" w:uiPriority="39" w:semiHidden="1" w:unhideWhenUsed="1" w:qFormat="1"/>
     <w:lsdException w:name="Plain Table 1" w:uiPriority="41"/>
     <w:lsdException w:name="Plain Table 2" w:uiPriority="42"/>
     <w:lsdException w:name="Plain Table 3" w:uiPriority="43"/>
@@ -815,36 +1718,234 @@
     <w:lsdException w:name="Unresolved Mention" w:semiHidden="1" w:unhideWhenUsed="1"/>
     <w:lsdException w:name="Smart Link" w:semiHidden="1" w:unhideWhenUsed="1"/>
   </w:latentStyles>
-  <w:style w:type="paragraph" w:default="1" w:styleId="Normal">
+  <w:style w:type="paragraph" w:styleId="Normal" w:default="1">
     <w:name w:val="Normal"/>
     <w:qFormat/>
+    <w:pPr>
+      <w:widowControl/>
+      <w:suppressAutoHyphens w:val="true"/>
+      <w:bidi w:val="0"/>
+      <w:spacing w:lineRule="auto" w:line="259" w:before="0" w:after="160"/>
+      <w:jc w:val="left"/>
+    </w:pPr>
+    <w:rPr>
+      <w:rFonts w:ascii="Calibri" w:hAnsi="Calibri" w:eastAsia="Calibri" w:cs="" w:asciiTheme="minorHAnsi" w:cstheme="minorBidi" w:eastAsiaTheme="minorHAnsi" w:hAnsiTheme="minorHAnsi"/>
+      <w:color w:val="auto"/>
+      <w:kern w:val="0"/>
+      <w:sz w:val="22"/>
+      <w:szCs w:val="22"/>
+      <w:lang w:val="en-IN" w:eastAsia="en-US" w:bidi="ar-SA"/>
+    </w:rPr>
   </w:style>
   <w:style w:type="paragraph" w:styleId="Heading1">
-    <w:name w:val="heading 1"/>
+    <w:name w:val="Heading 1"/>
     <w:basedOn w:val="Normal"/>
     <w:next w:val="Normal"/>
     <w:link w:val="Heading1Char"/>
     <w:uiPriority w:val="9"/>
     <w:qFormat/>
-    <w:rsid w:val="002B5FB1"/>
+    <w:rsid w:val="002b5fb1"/>
     <w:pPr>
-      <w:keepNext/>
+      <w:keepNext w:val="true"/>
       <w:keepLines/>
       <w:spacing w:before="240" w:after="0"/>
       <w:outlineLvl w:val="0"/>
     </w:pPr>
     <w:rPr>
-      <w:rFonts w:asciiTheme="majorHAnsi" w:eastAsiaTheme="majorEastAsia" w:hAnsiTheme="majorHAnsi" w:cstheme="majorBidi"/>
-      <w:color w:val="2F5496" w:themeColor="accent1" w:themeShade="BF"/>
+      <w:rFonts w:ascii="Calibri Light" w:hAnsi="Calibri Light" w:eastAsia="" w:cs="" w:asciiTheme="majorHAnsi" w:cstheme="majorBidi" w:eastAsiaTheme="majorEastAsia" w:hAnsiTheme="majorHAnsi"/>
+      <w:color w:val="2F5496" w:themeColor="accent1" w:themeShade="bf"/>
       <w:sz w:val="32"/>
       <w:szCs w:val="32"/>
     </w:rPr>
   </w:style>
-  <w:style w:type="character" w:default="1" w:styleId="DefaultParagraphFont">
+  <w:style w:type="character" w:styleId="DefaultParagraphFont" w:default="1">
     <w:name w:val="Default Paragraph Font"/>
     <w:uiPriority w:val="1"/>
     <w:semiHidden/>
     <w:unhideWhenUsed/>
+    <w:qFormat/>
+    <w:rPr/>
+  </w:style>
+  <w:style w:type="character" w:styleId="Heading1Char" w:customStyle="1">
+    <w:name w:val="Heading 1 Char"/>
+    <w:basedOn w:val="DefaultParagraphFont"/>
+    <w:link w:val="Heading1"/>
+    <w:uiPriority w:val="9"/>
+    <w:qFormat/>
+    <w:rsid w:val="002b5fb1"/>
+    <w:rPr>
+      <w:rFonts w:ascii="Calibri Light" w:hAnsi="Calibri Light" w:eastAsia="" w:cs="" w:asciiTheme="majorHAnsi" w:cstheme="majorBidi" w:eastAsiaTheme="majorEastAsia" w:hAnsiTheme="majorHAnsi"/>
+      <w:color w:val="2F5496" w:themeColor="accent1" w:themeShade="bf"/>
+      <w:sz w:val="32"/>
+      <w:szCs w:val="32"/>
+    </w:rPr>
+  </w:style>
+  <w:style w:type="character" w:styleId="Strong">
+    <w:name w:val="Strong"/>
+    <w:basedOn w:val="DefaultParagraphFont"/>
+    <w:uiPriority w:val="22"/>
+    <w:qFormat/>
+    <w:rsid w:val="002b5fb1"/>
+    <w:rPr>
+      <w:b/>
+      <w:bCs/>
+    </w:rPr>
+  </w:style>
+  <w:style w:type="character" w:styleId="TitleChar" w:customStyle="1">
+    <w:name w:val="Title Char"/>
+    <w:basedOn w:val="DefaultParagraphFont"/>
+    <w:link w:val="Title"/>
+    <w:uiPriority w:val="10"/>
+    <w:qFormat/>
+    <w:rsid w:val="009635f2"/>
+    <w:rPr>
+      <w:rFonts w:ascii="Calibri Light" w:hAnsi="Calibri Light" w:eastAsia="" w:cs="" w:asciiTheme="majorHAnsi" w:cstheme="majorBidi" w:eastAsiaTheme="majorEastAsia" w:hAnsiTheme="majorHAnsi"/>
+      <w:spacing w:val="-10"/>
+      <w:kern w:val="2"/>
+      <w:sz w:val="56"/>
+      <w:szCs w:val="56"/>
+    </w:rPr>
+  </w:style>
+  <w:style w:type="character" w:styleId="SubtitleChar" w:customStyle="1">
+    <w:name w:val="Subtitle Char"/>
+    <w:basedOn w:val="DefaultParagraphFont"/>
+    <w:link w:val="Subtitle"/>
+    <w:uiPriority w:val="11"/>
+    <w:qFormat/>
+    <w:rsid w:val="009635f2"/>
+    <w:rPr>
+      <w:rFonts w:eastAsia="" w:eastAsiaTheme="minorEastAsia"/>
+      <w:color w:val="5A5A5A" w:themeColor="text1" w:themeTint="a5"/>
+      <w:spacing w:val="15"/>
+    </w:rPr>
+  </w:style>
+  <w:style w:type="character" w:styleId="NumberingSymbols">
+    <w:name w:val="Numbering Symbols"/>
+    <w:qFormat/>
+    <w:rPr>
+      <w:b w:val="false"/>
+      <w:bCs w:val="false"/>
+    </w:rPr>
+  </w:style>
+  <w:style w:type="character" w:styleId="Bullets">
+    <w:name w:val="Bullets"/>
+    <w:qFormat/>
+    <w:rPr>
+      <w:rFonts w:ascii="OpenSymbol" w:hAnsi="OpenSymbol" w:eastAsia="OpenSymbol" w:cs="OpenSymbol"/>
+    </w:rPr>
+  </w:style>
+  <w:style w:type="paragraph" w:styleId="Heading">
+    <w:name w:val="Heading"/>
+    <w:basedOn w:val="Normal"/>
+    <w:next w:val="TextBody"/>
+    <w:qFormat/>
+    <w:pPr>
+      <w:keepNext w:val="true"/>
+      <w:spacing w:before="240" w:after="120"/>
+    </w:pPr>
+    <w:rPr>
+      <w:rFonts w:ascii="Liberation Sans" w:hAnsi="Liberation Sans" w:eastAsia="Noto Sans CJK SC" w:cs="Lohit Devanagari"/>
+      <w:sz w:val="28"/>
+      <w:szCs w:val="28"/>
+    </w:rPr>
+  </w:style>
+  <w:style w:type="paragraph" w:styleId="TextBody">
+    <w:name w:val="Body Text"/>
+    <w:basedOn w:val="Normal"/>
+    <w:pPr>
+      <w:spacing w:lineRule="auto" w:line="276" w:before="0" w:after="140"/>
+    </w:pPr>
+    <w:rPr/>
+  </w:style>
+  <w:style w:type="paragraph" w:styleId="List">
+    <w:name w:val="List"/>
+    <w:basedOn w:val="TextBody"/>
+    <w:pPr/>
+    <w:rPr>
+      <w:rFonts w:cs="Lohit Devanagari"/>
+    </w:rPr>
+  </w:style>
+  <w:style w:type="paragraph" w:styleId="Caption">
+    <w:name w:val="Caption"/>
+    <w:basedOn w:val="Normal"/>
+    <w:qFormat/>
+    <w:pPr>
+      <w:suppressLineNumbers/>
+      <w:spacing w:before="120" w:after="120"/>
+    </w:pPr>
+    <w:rPr>
+      <w:rFonts w:cs="Lohit Devanagari"/>
+      <w:i/>
+      <w:iCs/>
+      <w:sz w:val="24"/>
+      <w:szCs w:val="24"/>
+    </w:rPr>
+  </w:style>
+  <w:style w:type="paragraph" w:styleId="Index">
+    <w:name w:val="Index"/>
+    <w:basedOn w:val="Normal"/>
+    <w:qFormat/>
+    <w:pPr>
+      <w:suppressLineNumbers/>
+    </w:pPr>
+    <w:rPr>
+      <w:rFonts w:cs="Lohit Devanagari"/>
+    </w:rPr>
+  </w:style>
+  <w:style w:type="paragraph" w:styleId="ListParagraph">
+    <w:name w:val="List Paragraph"/>
+    <w:basedOn w:val="Normal"/>
+    <w:uiPriority w:val="34"/>
+    <w:qFormat/>
+    <w:rsid w:val="009721ad"/>
+    <w:pPr>
+      <w:spacing w:before="0" w:after="160"/>
+      <w:ind w:left="720" w:hanging="0"/>
+      <w:contextualSpacing/>
+    </w:pPr>
+    <w:rPr/>
+  </w:style>
+  <w:style w:type="paragraph" w:styleId="Title">
+    <w:name w:val="Title"/>
+    <w:basedOn w:val="Normal"/>
+    <w:next w:val="Normal"/>
+    <w:link w:val="TitleChar"/>
+    <w:uiPriority w:val="10"/>
+    <w:qFormat/>
+    <w:rsid w:val="009635f2"/>
+    <w:pPr>
+      <w:spacing w:lineRule="auto" w:line="240" w:before="0" w:after="0"/>
+      <w:contextualSpacing/>
+    </w:pPr>
+    <w:rPr>
+      <w:rFonts w:ascii="Calibri Light" w:hAnsi="Calibri Light" w:eastAsia="" w:cs="" w:asciiTheme="majorHAnsi" w:cstheme="majorBidi" w:eastAsiaTheme="majorEastAsia" w:hAnsiTheme="majorHAnsi"/>
+      <w:spacing w:val="-10"/>
+      <w:kern w:val="2"/>
+      <w:sz w:val="56"/>
+      <w:szCs w:val="56"/>
+    </w:rPr>
+  </w:style>
+  <w:style w:type="paragraph" w:styleId="Subtitle">
+    <w:name w:val="Subtitle"/>
+    <w:basedOn w:val="Normal"/>
+    <w:next w:val="Normal"/>
+    <w:link w:val="SubtitleChar"/>
+    <w:uiPriority w:val="11"/>
+    <w:qFormat/>
+    <w:rsid w:val="009635f2"/>
+    <w:pPr/>
+    <w:rPr>
+      <w:rFonts w:eastAsia="" w:eastAsiaTheme="minorEastAsia"/>
+      <w:color w:val="5A5A5A" w:themeColor="text1" w:themeTint="a5"/>
+      <w:spacing w:val="15"/>
+    </w:rPr>
+  </w:style>
+  <w:style w:type="numbering" w:styleId="NoList" w:default="1">
+    <w:name w:val="No List"/>
+    <w:uiPriority w:val="99"/>
+    <w:semiHidden/>
+    <w:unhideWhenUsed/>
+    <w:qFormat/>
   </w:style>
   <w:style w:type="table" w:default="1" w:styleId="TableNormal">
     <w:name w:val="Normal Table"/>
@@ -860,112 +1961,6 @@
         <w:right w:w="108" w:type="dxa"/>
       </w:tblCellMar>
     </w:tblPr>
-  </w:style>
-  <w:style w:type="numbering" w:default="1" w:styleId="NoList">
-    <w:name w:val="No List"/>
-    <w:uiPriority w:val="99"/>
-    <w:semiHidden/>
-    <w:unhideWhenUsed/>
-  </w:style>
-  <w:style w:type="paragraph" w:styleId="ListParagraph">
-    <w:name w:val="List Paragraph"/>
-    <w:basedOn w:val="Normal"/>
-    <w:uiPriority w:val="34"/>
-    <w:qFormat/>
-    <w:rsid w:val="009721AD"/>
-    <w:pPr>
-      <w:ind w:left="720"/>
-      <w:contextualSpacing/>
-    </w:pPr>
-  </w:style>
-  <w:style w:type="character" w:customStyle="1" w:styleId="Heading1Char">
-    <w:name w:val="Heading 1 Char"/>
-    <w:basedOn w:val="DefaultParagraphFont"/>
-    <w:link w:val="Heading1"/>
-    <w:uiPriority w:val="9"/>
-    <w:rsid w:val="002B5FB1"/>
-    <w:rPr>
-      <w:rFonts w:asciiTheme="majorHAnsi" w:eastAsiaTheme="majorEastAsia" w:hAnsiTheme="majorHAnsi" w:cstheme="majorBidi"/>
-      <w:color w:val="2F5496" w:themeColor="accent1" w:themeShade="BF"/>
-      <w:sz w:val="32"/>
-      <w:szCs w:val="32"/>
-    </w:rPr>
-  </w:style>
-  <w:style w:type="character" w:styleId="Strong">
-    <w:name w:val="Strong"/>
-    <w:basedOn w:val="DefaultParagraphFont"/>
-    <w:uiPriority w:val="22"/>
-    <w:qFormat/>
-    <w:rsid w:val="002B5FB1"/>
-    <w:rPr>
-      <w:b/>
-      <w:bCs/>
-    </w:rPr>
-  </w:style>
-  <w:style w:type="paragraph" w:styleId="Title">
-    <w:name w:val="Title"/>
-    <w:basedOn w:val="Normal"/>
-    <w:next w:val="Normal"/>
-    <w:link w:val="TitleChar"/>
-    <w:uiPriority w:val="10"/>
-    <w:qFormat/>
-    <w:rsid w:val="009635F2"/>
-    <w:pPr>
-      <w:spacing w:after="0" w:line="240" w:lineRule="auto"/>
-      <w:contextualSpacing/>
-    </w:pPr>
-    <w:rPr>
-      <w:rFonts w:asciiTheme="majorHAnsi" w:eastAsiaTheme="majorEastAsia" w:hAnsiTheme="majorHAnsi" w:cstheme="majorBidi"/>
-      <w:spacing w:val="-10"/>
-      <w:kern w:val="28"/>
-      <w:sz w:val="56"/>
-      <w:szCs w:val="56"/>
-    </w:rPr>
-  </w:style>
-  <w:style w:type="character" w:customStyle="1" w:styleId="TitleChar">
-    <w:name w:val="Title Char"/>
-    <w:basedOn w:val="DefaultParagraphFont"/>
-    <w:link w:val="Title"/>
-    <w:uiPriority w:val="10"/>
-    <w:rsid w:val="009635F2"/>
-    <w:rPr>
-      <w:rFonts w:asciiTheme="majorHAnsi" w:eastAsiaTheme="majorEastAsia" w:hAnsiTheme="majorHAnsi" w:cstheme="majorBidi"/>
-      <w:spacing w:val="-10"/>
-      <w:kern w:val="28"/>
-      <w:sz w:val="56"/>
-      <w:szCs w:val="56"/>
-    </w:rPr>
-  </w:style>
-  <w:style w:type="paragraph" w:styleId="Subtitle">
-    <w:name w:val="Subtitle"/>
-    <w:basedOn w:val="Normal"/>
-    <w:next w:val="Normal"/>
-    <w:link w:val="SubtitleChar"/>
-    <w:uiPriority w:val="11"/>
-    <w:qFormat/>
-    <w:rsid w:val="009635F2"/>
-    <w:pPr>
-      <w:numPr>
-        <w:ilvl w:val="1"/>
-      </w:numPr>
-    </w:pPr>
-    <w:rPr>
-      <w:rFonts w:eastAsiaTheme="minorEastAsia"/>
-      <w:color w:val="5A5A5A" w:themeColor="text1" w:themeTint="A5"/>
-      <w:spacing w:val="15"/>
-    </w:rPr>
-  </w:style>
-  <w:style w:type="character" w:customStyle="1" w:styleId="SubtitleChar">
-    <w:name w:val="Subtitle Char"/>
-    <w:basedOn w:val="DefaultParagraphFont"/>
-    <w:link w:val="Subtitle"/>
-    <w:uiPriority w:val="11"/>
-    <w:rsid w:val="009635F2"/>
-    <w:rPr>
-      <w:rFonts w:eastAsiaTheme="minorEastAsia"/>
-      <w:color w:val="5A5A5A" w:themeColor="text1" w:themeTint="A5"/>
-      <w:spacing w:val="15"/>
-    </w:rPr>
   </w:style>
 </w:styles>
 </file>

</xml_diff>